<commit_message>
Como substituir texto no word no Asp Net Core
</commit_message>
<xml_diff>
--- a/ConvertToPdf.API/uploads/teste.docx
+++ b/ConvertToPdf.API/uploads/teste.docx
@@ -10,7 +10,7 @@
         <w:rPr>
           <w:rtl w:val="0"/>
         </w:rPr>
-        <w:t xml:space="preserve">kubectl</w:t>
+        <w:t xml:space="preserve">Olá!</w:t>
       </w:r>
     </w:p>
     <w:p>
@@ -21,6 +21,7 @@
         <w:rPr>
           <w:rtl w:val="0"/>
         </w:rPr>
+        <w:t xml:space="preserve">Meu nome é #nome# </w:t>
       </w:r>
     </w:p>
     <w:p>
@@ -31,90 +32,7 @@
         <w:rPr>
           <w:rtl w:val="0"/>
         </w:rPr>
-        <w:t xml:space="preserve">kubectl config get-contexts</w:t>
-      </w:r>
-    </w:p>
-    <w:p>
-      <w:pPr>
-        <w:rPr/>
-      </w:pPr>
-      <w:r>
-        <w:rPr>
-          <w:rtl w:val="0"/>
-        </w:rPr>
-      </w:r>
-    </w:p>
-    <w:p>
-      <w:pPr>
-        <w:rPr/>
-      </w:pPr>
-      <w:r>
-        <w:rPr>
-          <w:rtl w:val="0"/>
-        </w:rPr>
-        <w:t xml:space="preserve">kubectl create deployment nginx --image=nginx</w:t>
-      </w:r>
-    </w:p>
-    <w:p>
-      <w:pPr>
-        <w:rPr/>
-      </w:pPr>
-      <w:r>
-        <w:rPr>
-          <w:rtl w:val="0"/>
-        </w:rPr>
-        <w:t xml:space="preserve">kubectl expose deployment nginx --type=NodePort --port=80</w:t>
-      </w:r>
-    </w:p>
-    <w:p>
-      <w:pPr>
-        <w:rPr/>
-      </w:pPr>
-      <w:r>
-        <w:rPr>
-          <w:rtl w:val="0"/>
-        </w:rPr>
-        <w:t xml:space="preserve">kubectl get service nginx</w:t>
-      </w:r>
-    </w:p>
-    <w:p>
-      <w:pPr>
-        <w:rPr/>
-      </w:pPr>
-      <w:r>
-        <w:rPr>
-          <w:rtl w:val="0"/>
-        </w:rPr>
-      </w:r>
-    </w:p>
-    <w:p>
-      <w:pPr>
-        <w:rPr/>
-      </w:pPr>
-      <w:r>
-        <w:rPr>
-          <w:rtl w:val="0"/>
-        </w:rPr>
-      </w:r>
-    </w:p>
-    <w:p>
-      <w:pPr>
-        <w:rPr/>
-      </w:pPr>
-      <w:r>
-        <w:rPr>
-          <w:rtl w:val="0"/>
-        </w:rPr>
-      </w:r>
-    </w:p>
-    <w:p>
-      <w:pPr>
-        <w:rPr/>
-      </w:pPr>
-      <w:r>
-        <w:rPr>
-          <w:rtl w:val="0"/>
-        </w:rPr>
+        <w:t xml:space="preserve">E eu tenho #idade# anos</w:t>
       </w:r>
     </w:p>
     <w:sectPr>

</xml_diff>